<commit_message>
results and code alteration
</commit_message>
<xml_diff>
--- a/Case_Study/Case Study.docx
+++ b/Case_Study/Case Study.docx
@@ -297,7 +297,7 @@
           <w:sz w:val="24"/>
           <w:szCs w:val="24"/>
         </w:rPr>
-        <w:t>350</w:t>
+        <w:t>438</w:t>
       </w:r>
       <w:r>
         <w:rPr>
@@ -313,95 +313,79 @@
           <w:sz w:val="24"/>
           <w:szCs w:val="24"/>
         </w:rPr>
-        <w:t>426.9</w:t>
-      </w:r>
+        <w:t>006.01500694634</w:t>
+      </w:r>
+    </w:p>
+    <w:p>
+      <w:pPr>
+        <w:spacing w:line="360" w:lineRule="auto"/>
+        <w:jc w:val="both"/>
+        <w:rPr>
+          <w:rFonts w:ascii="Arial" w:hAnsi="Arial" w:cs="Arial"/>
+          <w:sz w:val="24"/>
+          <w:szCs w:val="24"/>
+        </w:rPr>
+      </w:pPr>
+      <w:r>
+        <w:rPr>
+          <w:rFonts w:ascii="Arial" w:hAnsi="Arial" w:cs="Arial"/>
+          <w:sz w:val="24"/>
+          <w:szCs w:val="24"/>
+        </w:rPr>
+        <w:t xml:space="preserve">Time = </w:t>
+      </w:r>
+      <w:r>
+        <w:rPr>
+          <w:rFonts w:ascii="Arial" w:hAnsi="Arial" w:cs="Arial"/>
+          <w:sz w:val="24"/>
+          <w:szCs w:val="24"/>
+        </w:rPr>
+        <w:t>34.253000020980835</w:t>
+      </w:r>
+    </w:p>
+    <w:p>
+      <w:pPr>
+        <w:spacing w:line="360" w:lineRule="auto"/>
+        <w:jc w:val="both"/>
+        <w:rPr>
+          <w:rFonts w:ascii="Arial" w:hAnsi="Arial" w:cs="Arial"/>
+          <w:sz w:val="24"/>
+          <w:szCs w:val="24"/>
+        </w:rPr>
+      </w:pPr>
+      <w:r>
+        <w:rPr>
+          <w:rFonts w:ascii="Arial" w:hAnsi="Arial" w:cs="Arial"/>
+          <w:sz w:val="24"/>
+          <w:szCs w:val="24"/>
+        </w:rPr>
+        <w:t xml:space="preserve">Line built = </w:t>
+      </w:r>
+      <w:r>
+        <w:rPr>
+          <w:rFonts w:ascii="Arial" w:hAnsi="Arial" w:cs="Arial"/>
+          <w:sz w:val="24"/>
+          <w:szCs w:val="24"/>
+        </w:rPr>
+        <w:t>[1.0, -0.0, -0.0, 1.0]</w:t>
+      </w:r>
+    </w:p>
+    <w:p>
+      <w:pPr>
+        <w:spacing w:line="360" w:lineRule="auto"/>
+        <w:jc w:val="both"/>
+        <w:rPr>
+          <w:rFonts w:ascii="Arial" w:hAnsi="Arial" w:cs="Arial"/>
+          <w:sz w:val="24"/>
+          <w:szCs w:val="24"/>
+        </w:rPr>
+      </w:pPr>
       <w:bookmarkStart w:id="0" w:name="_GoBack"/>
       <w:bookmarkEnd w:id="0"/>
-      <w:r>
-        <w:rPr>
-          <w:rFonts w:ascii="Arial" w:hAnsi="Arial" w:cs="Arial"/>
-          <w:sz w:val="24"/>
-          <w:szCs w:val="24"/>
-        </w:rPr>
-        <w:t>0512812807</w:t>
-      </w:r>
-    </w:p>
-    <w:p>
-      <w:pPr>
-        <w:spacing w:line="360" w:lineRule="auto"/>
-        <w:jc w:val="both"/>
-        <w:rPr>
-          <w:rFonts w:ascii="Arial" w:hAnsi="Arial" w:cs="Arial"/>
-          <w:sz w:val="24"/>
-          <w:szCs w:val="24"/>
-        </w:rPr>
-      </w:pPr>
-      <w:r>
-        <w:rPr>
-          <w:rFonts w:ascii="Arial" w:hAnsi="Arial" w:cs="Arial"/>
-          <w:sz w:val="24"/>
-          <w:szCs w:val="24"/>
-        </w:rPr>
-        <w:t xml:space="preserve">Time = </w:t>
-      </w:r>
-      <w:r>
-        <w:rPr>
-          <w:rFonts w:ascii="Arial" w:hAnsi="Arial" w:cs="Arial"/>
-          <w:sz w:val="24"/>
-          <w:szCs w:val="24"/>
-        </w:rPr>
-        <w:t>48.37313461303711</w:t>
-      </w:r>
-    </w:p>
-    <w:p>
-      <w:pPr>
-        <w:spacing w:line="360" w:lineRule="auto"/>
-        <w:jc w:val="both"/>
-        <w:rPr>
-          <w:rFonts w:ascii="Arial" w:hAnsi="Arial" w:cs="Arial"/>
-          <w:sz w:val="24"/>
-          <w:szCs w:val="24"/>
-        </w:rPr>
-      </w:pPr>
-      <w:r>
-        <w:rPr>
-          <w:rFonts w:ascii="Arial" w:hAnsi="Arial" w:cs="Arial"/>
-          <w:sz w:val="24"/>
-          <w:szCs w:val="24"/>
-        </w:rPr>
-        <w:t>Line built =</w:t>
-      </w:r>
-      <w:r>
-        <w:rPr>
-          <w:rFonts w:ascii="Arial" w:hAnsi="Arial" w:cs="Arial"/>
-          <w:sz w:val="24"/>
-          <w:szCs w:val="24"/>
-        </w:rPr>
-        <w:t xml:space="preserve"> </w:t>
-      </w:r>
-      <w:r>
-        <w:rPr>
-          <w:rFonts w:ascii="Arial" w:hAnsi="Arial" w:cs="Arial"/>
-          <w:sz w:val="24"/>
-          <w:szCs w:val="24"/>
-        </w:rPr>
-        <w:t>[1.0, 1.0, 1.0, 1.0]</w:t>
-      </w:r>
-    </w:p>
-    <w:p>
-      <w:pPr>
-        <w:spacing w:line="360" w:lineRule="auto"/>
-        <w:jc w:val="both"/>
-        <w:rPr>
-          <w:rFonts w:ascii="Arial" w:hAnsi="Arial" w:cs="Arial"/>
-          <w:sz w:val="24"/>
-          <w:szCs w:val="24"/>
-        </w:rPr>
-      </w:pPr>
     </w:p>
     <w:tbl>
       <w:tblPr>
-        <w:tblStyle w:val="Tabelacomgrade"/>
+        <w:tblStyle w:val="TableGrid"/>
         <w:tblW w:w="0" w:type="auto"/>
         <w:tblLook w:val="04A0" w:firstRow="1" w:lastRow="0" w:firstColumn="1" w:lastColumn="0" w:noHBand="0" w:noVBand="1"/>
       </w:tblPr>
@@ -529,7 +513,7 @@
                 <w:sz w:val="24"/>
                 <w:szCs w:val="24"/>
               </w:rPr>
-              <w:t>350</w:t>
+              <w:t>438</w:t>
             </w:r>
             <w:r>
               <w:rPr>
@@ -545,7 +529,7 @@
                 <w:sz w:val="24"/>
                 <w:szCs w:val="24"/>
               </w:rPr>
-              <w:t>426.90</w:t>
+              <w:t>006.01</w:t>
             </w:r>
           </w:p>
         </w:tc>
@@ -643,7 +627,7 @@
                 <w:sz w:val="24"/>
                 <w:szCs w:val="24"/>
               </w:rPr>
-              <w:t>All lines</w:t>
+              <w:t>Lines 1 and 4</w:t>
             </w:r>
           </w:p>
         </w:tc>
@@ -717,15 +701,23 @@
                 <w:sz w:val="24"/>
                 <w:szCs w:val="24"/>
               </w:rPr>
-              <w:t>48.37</w:t>
-            </w:r>
-            <w:r>
-              <w:rPr>
-                <w:rFonts w:ascii="Arial" w:hAnsi="Arial" w:cs="Arial"/>
-                <w:sz w:val="24"/>
-                <w:szCs w:val="24"/>
-              </w:rPr>
-              <w:t xml:space="preserve"> seconds</w:t>
+              <w:t>34.25</w:t>
+            </w:r>
+            <w:r>
+              <w:rPr>
+                <w:rFonts w:ascii="Arial" w:hAnsi="Arial" w:cs="Arial"/>
+                <w:sz w:val="24"/>
+                <w:szCs w:val="24"/>
+              </w:rPr>
+              <w:t xml:space="preserve"> </w:t>
+            </w:r>
+            <w:r>
+              <w:rPr>
+                <w:rFonts w:ascii="Arial" w:hAnsi="Arial" w:cs="Arial"/>
+                <w:sz w:val="24"/>
+                <w:szCs w:val="24"/>
+              </w:rPr>
+              <w:t>seconds</w:t>
             </w:r>
           </w:p>
         </w:tc>
@@ -1193,13 +1185,13 @@
     <w:name w:val="Normal"/>
     <w:qFormat/>
   </w:style>
-  <w:style w:type="character" w:default="1" w:styleId="Fontepargpadro">
+  <w:style w:type="character" w:default="1" w:styleId="DefaultParagraphFont">
     <w:name w:val="Default Paragraph Font"/>
     <w:uiPriority w:val="1"/>
     <w:semiHidden/>
     <w:unhideWhenUsed/>
   </w:style>
-  <w:style w:type="table" w:default="1" w:styleId="Tabelanormal">
+  <w:style w:type="table" w:default="1" w:styleId="TableNormal">
     <w:name w:val="Normal Table"/>
     <w:uiPriority w:val="99"/>
     <w:semiHidden/>
@@ -1214,15 +1206,15 @@
       </w:tblCellMar>
     </w:tblPr>
   </w:style>
-  <w:style w:type="numbering" w:default="1" w:styleId="Semlista">
+  <w:style w:type="numbering" w:default="1" w:styleId="NoList">
     <w:name w:val="No List"/>
     <w:uiPriority w:val="99"/>
     <w:semiHidden/>
     <w:unhideWhenUsed/>
   </w:style>
-  <w:style w:type="table" w:styleId="Tabelacomgrade">
+  <w:style w:type="table" w:styleId="TableGrid">
     <w:name w:val="Table Grid"/>
-    <w:basedOn w:val="Tabelanormal"/>
+    <w:basedOn w:val="TableNormal"/>
     <w:uiPriority w:val="39"/>
     <w:rsid w:val="00C81CFD"/>
     <w:pPr>

</xml_diff>

<commit_message>
update results and minor changes on code
</commit_message>
<xml_diff>
--- a/Case_Study/Case Study.docx
+++ b/Case_Study/Case Study.docx
@@ -380,8 +380,6 @@
           <w:szCs w:val="24"/>
         </w:rPr>
       </w:pPr>
-      <w:bookmarkStart w:id="0" w:name="_GoBack"/>
-      <w:bookmarkEnd w:id="0"/>
     </w:p>
     <w:tbl>
       <w:tblPr>
@@ -755,6 +753,1025 @@
         </w:tc>
       </w:tr>
     </w:tbl>
+    <w:p>
+      <w:pPr>
+        <w:spacing w:line="360" w:lineRule="auto"/>
+        <w:jc w:val="both"/>
+        <w:rPr>
+          <w:rFonts w:ascii="Arial" w:hAnsi="Arial" w:cs="Arial"/>
+          <w:sz w:val="24"/>
+          <w:szCs w:val="24"/>
+        </w:rPr>
+      </w:pPr>
+    </w:p>
+    <w:p>
+      <w:pPr>
+        <w:rPr>
+          <w:rFonts w:ascii="Arial" w:hAnsi="Arial" w:cs="Arial"/>
+          <w:sz w:val="24"/>
+          <w:szCs w:val="24"/>
+        </w:rPr>
+      </w:pPr>
+      <w:r>
+        <w:rPr>
+          <w:rFonts w:ascii="Arial" w:hAnsi="Arial" w:cs="Arial"/>
+          <w:sz w:val="24"/>
+          <w:szCs w:val="24"/>
+        </w:rPr>
+        <w:br w:type="page"/>
+      </w:r>
+    </w:p>
+    <w:p>
+      <w:pPr>
+        <w:spacing w:line="360" w:lineRule="auto"/>
+        <w:jc w:val="center"/>
+        <w:rPr>
+          <w:rFonts w:ascii="Arial" w:hAnsi="Arial" w:cs="Arial"/>
+          <w:sz w:val="28"/>
+          <w:szCs w:val="28"/>
+        </w:rPr>
+      </w:pPr>
+      <w:r>
+        <w:rPr>
+          <w:rFonts w:ascii="Arial" w:hAnsi="Arial" w:cs="Arial"/>
+          <w:sz w:val="28"/>
+          <w:szCs w:val="28"/>
+        </w:rPr>
+        <w:lastRenderedPageBreak/>
+        <w:t>Case Study</w:t>
+      </w:r>
+      <w:r>
+        <w:rPr>
+          <w:rFonts w:ascii="Arial" w:hAnsi="Arial" w:cs="Arial"/>
+          <w:sz w:val="28"/>
+          <w:szCs w:val="28"/>
+        </w:rPr>
+        <w:t xml:space="preserve"> Bruno</w:t>
+      </w:r>
+      <w:r>
+        <w:rPr>
+          <w:rFonts w:ascii="Arial" w:hAnsi="Arial" w:cs="Arial"/>
+          <w:sz w:val="28"/>
+          <w:szCs w:val="28"/>
+        </w:rPr>
+        <w:t xml:space="preserve"> – Energy and AI</w:t>
+      </w:r>
+    </w:p>
+    <w:p>
+      <w:pPr>
+        <w:spacing w:line="360" w:lineRule="auto"/>
+        <w:jc w:val="both"/>
+        <w:rPr>
+          <w:rFonts w:ascii="Arial" w:hAnsi="Arial" w:cs="Arial"/>
+          <w:sz w:val="24"/>
+          <w:szCs w:val="24"/>
+        </w:rPr>
+      </w:pPr>
+    </w:p>
+    <w:p>
+      <w:pPr>
+        <w:spacing w:line="360" w:lineRule="auto"/>
+        <w:jc w:val="both"/>
+        <w:rPr>
+          <w:rFonts w:ascii="Arial" w:hAnsi="Arial" w:cs="Arial"/>
+          <w:b/>
+          <w:sz w:val="24"/>
+          <w:szCs w:val="24"/>
+        </w:rPr>
+      </w:pPr>
+      <w:r>
+        <w:rPr>
+          <w:rFonts w:ascii="Arial" w:hAnsi="Arial" w:cs="Arial"/>
+          <w:b/>
+          <w:sz w:val="24"/>
+          <w:szCs w:val="24"/>
+        </w:rPr>
+        <w:t xml:space="preserve">Case </w:t>
+      </w:r>
+      <w:proofErr w:type="spellStart"/>
+      <w:r>
+        <w:rPr>
+          <w:rFonts w:ascii="Arial" w:hAnsi="Arial" w:cs="Arial"/>
+          <w:b/>
+          <w:sz w:val="24"/>
+          <w:szCs w:val="24"/>
+        </w:rPr>
+        <w:t>Janaúba</w:t>
+      </w:r>
+      <w:proofErr w:type="spellEnd"/>
+    </w:p>
+    <w:p>
+      <w:pPr>
+        <w:spacing w:line="360" w:lineRule="auto"/>
+        <w:jc w:val="both"/>
+        <w:rPr>
+          <w:rFonts w:ascii="Arial" w:hAnsi="Arial" w:cs="Arial"/>
+          <w:sz w:val="24"/>
+          <w:szCs w:val="24"/>
+        </w:rPr>
+      </w:pPr>
+      <w:r>
+        <w:rPr>
+          <w:rFonts w:ascii="Arial" w:hAnsi="Arial" w:cs="Arial"/>
+          <w:sz w:val="24"/>
+          <w:szCs w:val="24"/>
+        </w:rPr>
+        <w:t xml:space="preserve">Termination Status = </w:t>
+      </w:r>
+      <w:r>
+        <w:rPr>
+          <w:rFonts w:ascii="Arial" w:hAnsi="Arial" w:cs="Arial"/>
+          <w:sz w:val="24"/>
+          <w:szCs w:val="24"/>
+        </w:rPr>
+        <w:t>OPTIMAL</w:t>
+      </w:r>
+    </w:p>
+    <w:p>
+      <w:pPr>
+        <w:spacing w:line="360" w:lineRule="auto"/>
+        <w:jc w:val="both"/>
+        <w:rPr>
+          <w:rFonts w:ascii="Arial" w:hAnsi="Arial" w:cs="Arial"/>
+          <w:sz w:val="24"/>
+          <w:szCs w:val="24"/>
+        </w:rPr>
+      </w:pPr>
+      <w:r>
+        <w:rPr>
+          <w:rFonts w:ascii="Arial" w:hAnsi="Arial" w:cs="Arial"/>
+          <w:sz w:val="24"/>
+          <w:szCs w:val="24"/>
+        </w:rPr>
+        <w:t xml:space="preserve">OV = </w:t>
+      </w:r>
+      <w:r>
+        <w:rPr>
+          <w:rFonts w:ascii="Arial" w:hAnsi="Arial" w:cs="Arial"/>
+          <w:sz w:val="24"/>
+          <w:szCs w:val="24"/>
+        </w:rPr>
+        <w:t xml:space="preserve">$ </w:t>
+      </w:r>
+      <w:r>
+        <w:rPr>
+          <w:rFonts w:ascii="Arial" w:hAnsi="Arial" w:cs="Arial"/>
+          <w:sz w:val="24"/>
+          <w:szCs w:val="24"/>
+        </w:rPr>
+        <w:t>1.3561122243545903e6</w:t>
+      </w:r>
+      <w:r>
+        <w:rPr>
+          <w:rFonts w:ascii="Arial" w:hAnsi="Arial" w:cs="Arial"/>
+          <w:sz w:val="24"/>
+          <w:szCs w:val="24"/>
+        </w:rPr>
+        <w:t xml:space="preserve"> = $ </w:t>
+      </w:r>
+      <w:r>
+        <w:rPr>
+          <w:rFonts w:ascii="Arial" w:hAnsi="Arial" w:cs="Arial"/>
+          <w:sz w:val="24"/>
+          <w:szCs w:val="24"/>
+        </w:rPr>
+        <w:t>1</w:t>
+      </w:r>
+      <w:r>
+        <w:rPr>
+          <w:rFonts w:ascii="Arial" w:hAnsi="Arial" w:cs="Arial"/>
+          <w:sz w:val="24"/>
+          <w:szCs w:val="24"/>
+        </w:rPr>
+        <w:t>,</w:t>
+      </w:r>
+      <w:r>
+        <w:rPr>
+          <w:rFonts w:ascii="Arial" w:hAnsi="Arial" w:cs="Arial"/>
+          <w:sz w:val="24"/>
+          <w:szCs w:val="24"/>
+        </w:rPr>
+        <w:t>356</w:t>
+      </w:r>
+      <w:r>
+        <w:rPr>
+          <w:rFonts w:ascii="Arial" w:hAnsi="Arial" w:cs="Arial"/>
+          <w:sz w:val="24"/>
+          <w:szCs w:val="24"/>
+        </w:rPr>
+        <w:t>,</w:t>
+      </w:r>
+      <w:r>
+        <w:rPr>
+          <w:rFonts w:ascii="Arial" w:hAnsi="Arial" w:cs="Arial"/>
+          <w:sz w:val="24"/>
+          <w:szCs w:val="24"/>
+        </w:rPr>
+        <w:t>112</w:t>
+      </w:r>
+      <w:r>
+        <w:rPr>
+          <w:rFonts w:ascii="Arial" w:hAnsi="Arial" w:cs="Arial"/>
+          <w:sz w:val="24"/>
+          <w:szCs w:val="24"/>
+        </w:rPr>
+        <w:t>.</w:t>
+      </w:r>
+      <w:r>
+        <w:rPr>
+          <w:rFonts w:ascii="Arial" w:hAnsi="Arial" w:cs="Arial"/>
+          <w:sz w:val="24"/>
+          <w:szCs w:val="24"/>
+        </w:rPr>
+        <w:t>22</w:t>
+      </w:r>
+    </w:p>
+    <w:p>
+      <w:pPr>
+        <w:spacing w:line="360" w:lineRule="auto"/>
+        <w:jc w:val="both"/>
+        <w:rPr>
+          <w:rFonts w:ascii="Arial" w:hAnsi="Arial" w:cs="Arial"/>
+          <w:sz w:val="24"/>
+          <w:szCs w:val="24"/>
+        </w:rPr>
+      </w:pPr>
+      <w:proofErr w:type="spellStart"/>
+      <w:r>
+        <w:rPr>
+          <w:rFonts w:ascii="Arial" w:hAnsi="Arial" w:cs="Arial"/>
+          <w:sz w:val="24"/>
+          <w:szCs w:val="24"/>
+        </w:rPr>
+        <w:t>cost_gen</w:t>
+      </w:r>
+      <w:proofErr w:type="spellEnd"/>
+      <w:r>
+        <w:rPr>
+          <w:rFonts w:ascii="Arial" w:hAnsi="Arial" w:cs="Arial"/>
+          <w:sz w:val="24"/>
+          <w:szCs w:val="24"/>
+        </w:rPr>
+        <w:t xml:space="preserve"> = $ </w:t>
+      </w:r>
+      <w:r>
+        <w:rPr>
+          <w:rFonts w:ascii="Arial" w:hAnsi="Arial" w:cs="Arial"/>
+          <w:sz w:val="24"/>
+          <w:szCs w:val="24"/>
+        </w:rPr>
+        <w:t>19</w:t>
+      </w:r>
+      <w:r>
+        <w:rPr>
+          <w:rFonts w:ascii="Arial" w:hAnsi="Arial" w:cs="Arial"/>
+          <w:sz w:val="24"/>
+          <w:szCs w:val="24"/>
+        </w:rPr>
+        <w:t>,</w:t>
+      </w:r>
+      <w:r>
+        <w:rPr>
+          <w:rFonts w:ascii="Arial" w:hAnsi="Arial" w:cs="Arial"/>
+          <w:sz w:val="24"/>
+          <w:szCs w:val="24"/>
+        </w:rPr>
+        <w:t>820.94</w:t>
+      </w:r>
+    </w:p>
+    <w:p>
+      <w:pPr>
+        <w:spacing w:line="360" w:lineRule="auto"/>
+        <w:jc w:val="both"/>
+        <w:rPr>
+          <w:rFonts w:ascii="Arial" w:hAnsi="Arial" w:cs="Arial"/>
+          <w:sz w:val="24"/>
+          <w:szCs w:val="24"/>
+        </w:rPr>
+      </w:pPr>
+      <w:proofErr w:type="spellStart"/>
+      <w:r>
+        <w:rPr>
+          <w:rFonts w:ascii="Arial" w:hAnsi="Arial" w:cs="Arial"/>
+          <w:sz w:val="24"/>
+          <w:szCs w:val="24"/>
+        </w:rPr>
+        <w:t>cost_pns</w:t>
+      </w:r>
+      <w:proofErr w:type="spellEnd"/>
+      <w:r>
+        <w:rPr>
+          <w:rFonts w:ascii="Arial" w:hAnsi="Arial" w:cs="Arial"/>
+          <w:sz w:val="24"/>
+          <w:szCs w:val="24"/>
+        </w:rPr>
+        <w:t xml:space="preserve"> = $ </w:t>
+      </w:r>
+      <w:r>
+        <w:rPr>
+          <w:rFonts w:ascii="Arial" w:hAnsi="Arial" w:cs="Arial"/>
+          <w:sz w:val="24"/>
+          <w:szCs w:val="24"/>
+        </w:rPr>
+        <w:t>981</w:t>
+      </w:r>
+      <w:r>
+        <w:rPr>
+          <w:rFonts w:ascii="Arial" w:hAnsi="Arial" w:cs="Arial"/>
+          <w:sz w:val="24"/>
+          <w:szCs w:val="24"/>
+        </w:rPr>
+        <w:t>,</w:t>
+      </w:r>
+      <w:r>
+        <w:rPr>
+          <w:rFonts w:ascii="Arial" w:hAnsi="Arial" w:cs="Arial"/>
+          <w:sz w:val="24"/>
+          <w:szCs w:val="24"/>
+        </w:rPr>
+        <w:t>913.36</w:t>
+      </w:r>
+    </w:p>
+    <w:p>
+      <w:pPr>
+        <w:spacing w:line="360" w:lineRule="auto"/>
+        <w:jc w:val="both"/>
+        <w:rPr>
+          <w:rFonts w:ascii="Arial" w:hAnsi="Arial" w:cs="Arial"/>
+          <w:sz w:val="24"/>
+          <w:szCs w:val="24"/>
+        </w:rPr>
+      </w:pPr>
+      <w:proofErr w:type="spellStart"/>
+      <w:r>
+        <w:rPr>
+          <w:rFonts w:ascii="Arial" w:hAnsi="Arial" w:cs="Arial"/>
+          <w:sz w:val="24"/>
+          <w:szCs w:val="24"/>
+        </w:rPr>
+        <w:t>cost_lines</w:t>
+      </w:r>
+      <w:proofErr w:type="spellEnd"/>
+      <w:r>
+        <w:rPr>
+          <w:rFonts w:ascii="Arial" w:hAnsi="Arial" w:cs="Arial"/>
+          <w:sz w:val="24"/>
+          <w:szCs w:val="24"/>
+        </w:rPr>
+        <w:t xml:space="preserve"> = </w:t>
+      </w:r>
+      <w:r>
+        <w:rPr>
+          <w:rFonts w:ascii="Arial" w:hAnsi="Arial" w:cs="Arial"/>
+          <w:sz w:val="24"/>
+          <w:szCs w:val="24"/>
+        </w:rPr>
+        <w:t xml:space="preserve">$ </w:t>
+      </w:r>
+      <w:r>
+        <w:rPr>
+          <w:rFonts w:ascii="Arial" w:hAnsi="Arial" w:cs="Arial"/>
+          <w:sz w:val="24"/>
+          <w:szCs w:val="24"/>
+        </w:rPr>
+        <w:t>12</w:t>
+      </w:r>
+      <w:r>
+        <w:rPr>
+          <w:rFonts w:ascii="Arial" w:hAnsi="Arial" w:cs="Arial"/>
+          <w:sz w:val="24"/>
+          <w:szCs w:val="24"/>
+        </w:rPr>
+        <w:t>,</w:t>
+      </w:r>
+      <w:r>
+        <w:rPr>
+          <w:rFonts w:ascii="Arial" w:hAnsi="Arial" w:cs="Arial"/>
+          <w:sz w:val="24"/>
+          <w:szCs w:val="24"/>
+        </w:rPr>
+        <w:t>500.0</w:t>
+      </w:r>
+    </w:p>
+    <w:p>
+      <w:pPr>
+        <w:spacing w:line="360" w:lineRule="auto"/>
+        <w:jc w:val="both"/>
+        <w:rPr>
+          <w:rFonts w:ascii="Arial" w:hAnsi="Arial" w:cs="Arial"/>
+          <w:sz w:val="24"/>
+          <w:szCs w:val="24"/>
+        </w:rPr>
+      </w:pPr>
+      <w:proofErr w:type="spellStart"/>
+      <w:r>
+        <w:rPr>
+          <w:rFonts w:ascii="Arial" w:hAnsi="Arial" w:cs="Arial"/>
+          <w:sz w:val="24"/>
+          <w:szCs w:val="24"/>
+        </w:rPr>
+        <w:t>cost_days</w:t>
+      </w:r>
+      <w:proofErr w:type="spellEnd"/>
+      <w:r>
+        <w:rPr>
+          <w:rFonts w:ascii="Arial" w:hAnsi="Arial" w:cs="Arial"/>
+          <w:sz w:val="24"/>
+          <w:szCs w:val="24"/>
+        </w:rPr>
+        <w:t xml:space="preserve"> = </w:t>
+      </w:r>
+      <w:r>
+        <w:rPr>
+          <w:rFonts w:ascii="Arial" w:hAnsi="Arial" w:cs="Arial"/>
+          <w:sz w:val="24"/>
+          <w:szCs w:val="24"/>
+        </w:rPr>
+        <w:t xml:space="preserve">$ </w:t>
+      </w:r>
+      <w:r>
+        <w:rPr>
+          <w:rFonts w:ascii="Arial" w:hAnsi="Arial" w:cs="Arial"/>
+          <w:sz w:val="24"/>
+          <w:szCs w:val="24"/>
+        </w:rPr>
+        <w:t>341</w:t>
+      </w:r>
+      <w:r>
+        <w:rPr>
+          <w:rFonts w:ascii="Arial" w:hAnsi="Arial" w:cs="Arial"/>
+          <w:sz w:val="24"/>
+          <w:szCs w:val="24"/>
+        </w:rPr>
+        <w:t>,</w:t>
+      </w:r>
+      <w:r>
+        <w:rPr>
+          <w:rFonts w:ascii="Arial" w:hAnsi="Arial" w:cs="Arial"/>
+          <w:sz w:val="24"/>
+          <w:szCs w:val="24"/>
+        </w:rPr>
+        <w:t>877.90</w:t>
+      </w:r>
+    </w:p>
+    <w:p>
+      <w:pPr>
+        <w:spacing w:line="360" w:lineRule="auto"/>
+        <w:jc w:val="both"/>
+        <w:rPr>
+          <w:rFonts w:ascii="Arial" w:hAnsi="Arial" w:cs="Arial"/>
+          <w:sz w:val="24"/>
+          <w:szCs w:val="24"/>
+        </w:rPr>
+      </w:pPr>
+      <w:r>
+        <w:rPr>
+          <w:rFonts w:ascii="Arial" w:hAnsi="Arial" w:cs="Arial"/>
+          <w:sz w:val="24"/>
+          <w:szCs w:val="24"/>
+        </w:rPr>
+        <w:t xml:space="preserve">Time = </w:t>
+      </w:r>
+      <w:r>
+        <w:rPr>
+          <w:rFonts w:ascii="Arial" w:hAnsi="Arial" w:cs="Arial"/>
+          <w:sz w:val="24"/>
+          <w:szCs w:val="24"/>
+        </w:rPr>
+        <w:t>548.38</w:t>
+      </w:r>
+      <w:r>
+        <w:rPr>
+          <w:rFonts w:ascii="Arial" w:hAnsi="Arial" w:cs="Arial"/>
+          <w:sz w:val="24"/>
+          <w:szCs w:val="24"/>
+        </w:rPr>
+        <w:t xml:space="preserve"> seconds</w:t>
+      </w:r>
+    </w:p>
+    <w:p>
+      <w:pPr>
+        <w:spacing w:line="360" w:lineRule="auto"/>
+        <w:jc w:val="both"/>
+        <w:rPr>
+          <w:rFonts w:ascii="Arial" w:hAnsi="Arial" w:cs="Arial"/>
+          <w:sz w:val="24"/>
+          <w:szCs w:val="24"/>
+        </w:rPr>
+      </w:pPr>
+      <w:r>
+        <w:rPr>
+          <w:rFonts w:ascii="Arial" w:hAnsi="Arial" w:cs="Arial"/>
+          <w:sz w:val="24"/>
+          <w:szCs w:val="24"/>
+        </w:rPr>
+        <w:t xml:space="preserve">Line built = </w:t>
+      </w:r>
+      <w:r>
+        <w:rPr>
+          <w:rFonts w:ascii="Arial" w:hAnsi="Arial" w:cs="Arial"/>
+          <w:sz w:val="24"/>
+          <w:szCs w:val="24"/>
+        </w:rPr>
+        <w:t>[1.0, 1.0, -0.0, 1.0]</w:t>
+      </w:r>
+    </w:p>
+    <w:p>
+      <w:pPr>
+        <w:spacing w:line="360" w:lineRule="auto"/>
+        <w:jc w:val="both"/>
+        <w:rPr>
+          <w:rFonts w:ascii="Arial" w:hAnsi="Arial" w:cs="Arial"/>
+          <w:sz w:val="24"/>
+          <w:szCs w:val="24"/>
+        </w:rPr>
+      </w:pPr>
+    </w:p>
+    <w:p>
+      <w:pPr>
+        <w:spacing w:line="360" w:lineRule="auto"/>
+        <w:jc w:val="both"/>
+        <w:rPr>
+          <w:rFonts w:ascii="Arial" w:hAnsi="Arial" w:cs="Arial"/>
+          <w:b/>
+          <w:sz w:val="24"/>
+          <w:szCs w:val="24"/>
+        </w:rPr>
+      </w:pPr>
+      <w:r>
+        <w:rPr>
+          <w:rFonts w:ascii="Arial" w:hAnsi="Arial" w:cs="Arial"/>
+          <w:b/>
+          <w:sz w:val="24"/>
+          <w:szCs w:val="24"/>
+        </w:rPr>
+        <w:t>Case whole year</w:t>
+      </w:r>
+    </w:p>
+    <w:p>
+      <w:pPr>
+        <w:spacing w:line="360" w:lineRule="auto"/>
+        <w:jc w:val="both"/>
+        <w:rPr>
+          <w:rFonts w:ascii="Arial" w:hAnsi="Arial" w:cs="Arial"/>
+          <w:sz w:val="24"/>
+          <w:szCs w:val="24"/>
+        </w:rPr>
+      </w:pPr>
+      <w:r>
+        <w:rPr>
+          <w:rFonts w:ascii="Arial" w:hAnsi="Arial" w:cs="Arial"/>
+          <w:sz w:val="24"/>
+          <w:szCs w:val="24"/>
+        </w:rPr>
+        <w:t xml:space="preserve">Termination Status = </w:t>
+      </w:r>
+      <w:r>
+        <w:rPr>
+          <w:rFonts w:ascii="Arial" w:hAnsi="Arial" w:cs="Arial"/>
+          <w:sz w:val="24"/>
+          <w:szCs w:val="24"/>
+        </w:rPr>
+        <w:t>OPTIMAL</w:t>
+      </w:r>
+    </w:p>
+    <w:p>
+      <w:pPr>
+        <w:spacing w:line="360" w:lineRule="auto"/>
+        <w:jc w:val="both"/>
+        <w:rPr>
+          <w:rFonts w:ascii="Arial" w:hAnsi="Arial" w:cs="Arial"/>
+          <w:sz w:val="24"/>
+          <w:szCs w:val="24"/>
+        </w:rPr>
+      </w:pPr>
+      <w:r>
+        <w:rPr>
+          <w:rFonts w:ascii="Arial" w:hAnsi="Arial" w:cs="Arial"/>
+          <w:sz w:val="24"/>
+          <w:szCs w:val="24"/>
+        </w:rPr>
+        <w:t xml:space="preserve">OV = </w:t>
+      </w:r>
+    </w:p>
+    <w:p>
+      <w:pPr>
+        <w:spacing w:line="360" w:lineRule="auto"/>
+        <w:jc w:val="both"/>
+        <w:rPr>
+          <w:rFonts w:ascii="Arial" w:hAnsi="Arial" w:cs="Arial"/>
+          <w:sz w:val="24"/>
+          <w:szCs w:val="24"/>
+        </w:rPr>
+      </w:pPr>
+      <w:r>
+        <w:rPr>
+          <w:rFonts w:ascii="Arial" w:hAnsi="Arial" w:cs="Arial"/>
+          <w:sz w:val="24"/>
+          <w:szCs w:val="24"/>
+        </w:rPr>
+        <w:t xml:space="preserve">Time = </w:t>
+      </w:r>
+    </w:p>
+    <w:p>
+      <w:pPr>
+        <w:spacing w:line="360" w:lineRule="auto"/>
+        <w:jc w:val="both"/>
+        <w:rPr>
+          <w:rFonts w:ascii="Arial" w:hAnsi="Arial" w:cs="Arial"/>
+          <w:sz w:val="24"/>
+          <w:szCs w:val="24"/>
+        </w:rPr>
+      </w:pPr>
+      <w:r>
+        <w:rPr>
+          <w:rFonts w:ascii="Arial" w:hAnsi="Arial" w:cs="Arial"/>
+          <w:sz w:val="24"/>
+          <w:szCs w:val="24"/>
+        </w:rPr>
+        <w:t xml:space="preserve">Line built = </w:t>
+      </w:r>
+    </w:p>
+    <w:p>
+      <w:pPr>
+        <w:spacing w:line="360" w:lineRule="auto"/>
+        <w:jc w:val="both"/>
+        <w:rPr>
+          <w:rFonts w:ascii="Arial" w:hAnsi="Arial" w:cs="Arial"/>
+          <w:sz w:val="24"/>
+          <w:szCs w:val="24"/>
+        </w:rPr>
+      </w:pPr>
+    </w:p>
+    <w:tbl>
+      <w:tblPr>
+        <w:tblStyle w:val="TableGrid"/>
+        <w:tblW w:w="0" w:type="auto"/>
+        <w:tblLook w:val="04A0" w:firstRow="1" w:lastRow="0" w:firstColumn="1" w:lastColumn="0" w:noHBand="0" w:noVBand="1"/>
+      </w:tblPr>
+      <w:tblGrid>
+        <w:gridCol w:w="3116"/>
+        <w:gridCol w:w="3117"/>
+        <w:gridCol w:w="3117"/>
+      </w:tblGrid>
+      <w:tr>
+        <w:tc>
+          <w:tcPr>
+            <w:tcW w:w="3116" w:type="dxa"/>
+          </w:tcPr>
+          <w:p>
+            <w:pPr>
+              <w:spacing w:line="360" w:lineRule="auto"/>
+              <w:jc w:val="both"/>
+              <w:rPr>
+                <w:rFonts w:ascii="Arial" w:hAnsi="Arial" w:cs="Arial"/>
+                <w:sz w:val="24"/>
+                <w:szCs w:val="24"/>
+              </w:rPr>
+            </w:pPr>
+          </w:p>
+        </w:tc>
+        <w:tc>
+          <w:tcPr>
+            <w:tcW w:w="3117" w:type="dxa"/>
+          </w:tcPr>
+          <w:p>
+            <w:pPr>
+              <w:spacing w:line="360" w:lineRule="auto"/>
+              <w:jc w:val="both"/>
+              <w:rPr>
+                <w:rFonts w:ascii="Arial" w:hAnsi="Arial" w:cs="Arial"/>
+                <w:sz w:val="24"/>
+                <w:szCs w:val="24"/>
+              </w:rPr>
+            </w:pPr>
+            <w:r>
+              <w:rPr>
+                <w:rFonts w:ascii="Arial" w:hAnsi="Arial" w:cs="Arial"/>
+                <w:sz w:val="24"/>
+                <w:szCs w:val="24"/>
+              </w:rPr>
+              <w:t>All Year</w:t>
+            </w:r>
+          </w:p>
+        </w:tc>
+        <w:tc>
+          <w:tcPr>
+            <w:tcW w:w="3117" w:type="dxa"/>
+          </w:tcPr>
+          <w:p>
+            <w:pPr>
+              <w:spacing w:line="360" w:lineRule="auto"/>
+              <w:jc w:val="both"/>
+              <w:rPr>
+                <w:rFonts w:ascii="Arial" w:hAnsi="Arial" w:cs="Arial"/>
+                <w:sz w:val="24"/>
+                <w:szCs w:val="24"/>
+              </w:rPr>
+            </w:pPr>
+            <w:r>
+              <w:rPr>
+                <w:rFonts w:ascii="Arial" w:hAnsi="Arial" w:cs="Arial"/>
+                <w:sz w:val="24"/>
+                <w:szCs w:val="24"/>
+              </w:rPr>
+              <w:t>SOM 12 clusters</w:t>
+            </w:r>
+          </w:p>
+        </w:tc>
+      </w:tr>
+      <w:tr>
+        <w:tc>
+          <w:tcPr>
+            <w:tcW w:w="3116" w:type="dxa"/>
+          </w:tcPr>
+          <w:p>
+            <w:pPr>
+              <w:spacing w:line="360" w:lineRule="auto"/>
+              <w:jc w:val="both"/>
+              <w:rPr>
+                <w:rFonts w:ascii="Arial" w:hAnsi="Arial" w:cs="Arial"/>
+                <w:sz w:val="24"/>
+                <w:szCs w:val="24"/>
+              </w:rPr>
+            </w:pPr>
+            <w:r>
+              <w:rPr>
+                <w:rFonts w:ascii="Arial" w:hAnsi="Arial" w:cs="Arial"/>
+                <w:sz w:val="24"/>
+                <w:szCs w:val="24"/>
+              </w:rPr>
+              <w:t>Cost</w:t>
+            </w:r>
+          </w:p>
+        </w:tc>
+        <w:tc>
+          <w:tcPr>
+            <w:tcW w:w="3117" w:type="dxa"/>
+          </w:tcPr>
+          <w:p>
+            <w:pPr>
+              <w:spacing w:line="360" w:lineRule="auto"/>
+              <w:jc w:val="both"/>
+              <w:rPr>
+                <w:rFonts w:ascii="Arial" w:hAnsi="Arial" w:cs="Arial"/>
+                <w:sz w:val="24"/>
+                <w:szCs w:val="24"/>
+              </w:rPr>
+            </w:pPr>
+          </w:p>
+        </w:tc>
+        <w:tc>
+          <w:tcPr>
+            <w:tcW w:w="3117" w:type="dxa"/>
+          </w:tcPr>
+          <w:p>
+            <w:pPr>
+              <w:spacing w:line="360" w:lineRule="auto"/>
+              <w:jc w:val="both"/>
+              <w:rPr>
+                <w:rFonts w:ascii="Arial" w:hAnsi="Arial" w:cs="Arial"/>
+                <w:sz w:val="24"/>
+                <w:szCs w:val="24"/>
+              </w:rPr>
+            </w:pPr>
+            <w:r>
+              <w:rPr>
+                <w:rFonts w:ascii="Arial" w:hAnsi="Arial" w:cs="Arial"/>
+                <w:sz w:val="24"/>
+                <w:szCs w:val="24"/>
+              </w:rPr>
+              <w:t xml:space="preserve">$ </w:t>
+            </w:r>
+            <w:r>
+              <w:rPr>
+                <w:rFonts w:ascii="Arial" w:hAnsi="Arial" w:cs="Arial"/>
+                <w:sz w:val="24"/>
+                <w:szCs w:val="24"/>
+              </w:rPr>
+              <w:t>1</w:t>
+            </w:r>
+            <w:r>
+              <w:rPr>
+                <w:rFonts w:ascii="Arial" w:hAnsi="Arial" w:cs="Arial"/>
+                <w:sz w:val="24"/>
+                <w:szCs w:val="24"/>
+              </w:rPr>
+              <w:t>,</w:t>
+            </w:r>
+            <w:r>
+              <w:rPr>
+                <w:rFonts w:ascii="Arial" w:hAnsi="Arial" w:cs="Arial"/>
+                <w:sz w:val="24"/>
+                <w:szCs w:val="24"/>
+              </w:rPr>
+              <w:t>356</w:t>
+            </w:r>
+            <w:r>
+              <w:rPr>
+                <w:rFonts w:ascii="Arial" w:hAnsi="Arial" w:cs="Arial"/>
+                <w:sz w:val="24"/>
+                <w:szCs w:val="24"/>
+              </w:rPr>
+              <w:t>,</w:t>
+            </w:r>
+            <w:r>
+              <w:rPr>
+                <w:rFonts w:ascii="Arial" w:hAnsi="Arial" w:cs="Arial"/>
+                <w:sz w:val="24"/>
+                <w:szCs w:val="24"/>
+              </w:rPr>
+              <w:t>112</w:t>
+            </w:r>
+            <w:r>
+              <w:rPr>
+                <w:rFonts w:ascii="Arial" w:hAnsi="Arial" w:cs="Arial"/>
+                <w:sz w:val="24"/>
+                <w:szCs w:val="24"/>
+              </w:rPr>
+              <w:t>.</w:t>
+            </w:r>
+            <w:r>
+              <w:rPr>
+                <w:rFonts w:ascii="Arial" w:hAnsi="Arial" w:cs="Arial"/>
+                <w:sz w:val="24"/>
+                <w:szCs w:val="24"/>
+              </w:rPr>
+              <w:t>22</w:t>
+            </w:r>
+          </w:p>
+        </w:tc>
+      </w:tr>
+      <w:tr>
+        <w:tc>
+          <w:tcPr>
+            <w:tcW w:w="3116" w:type="dxa"/>
+          </w:tcPr>
+          <w:p>
+            <w:pPr>
+              <w:spacing w:line="360" w:lineRule="auto"/>
+              <w:jc w:val="both"/>
+              <w:rPr>
+                <w:rFonts w:ascii="Arial" w:hAnsi="Arial" w:cs="Arial"/>
+                <w:sz w:val="24"/>
+                <w:szCs w:val="24"/>
+              </w:rPr>
+            </w:pPr>
+            <w:r>
+              <w:rPr>
+                <w:rFonts w:ascii="Arial" w:hAnsi="Arial" w:cs="Arial"/>
+                <w:sz w:val="24"/>
+                <w:szCs w:val="24"/>
+              </w:rPr>
+              <w:t>Lines</w:t>
+            </w:r>
+          </w:p>
+        </w:tc>
+        <w:tc>
+          <w:tcPr>
+            <w:tcW w:w="3117" w:type="dxa"/>
+          </w:tcPr>
+          <w:p>
+            <w:pPr>
+              <w:spacing w:line="360" w:lineRule="auto"/>
+              <w:jc w:val="both"/>
+              <w:rPr>
+                <w:rFonts w:ascii="Arial" w:hAnsi="Arial" w:cs="Arial"/>
+                <w:sz w:val="24"/>
+                <w:szCs w:val="24"/>
+              </w:rPr>
+            </w:pPr>
+          </w:p>
+        </w:tc>
+        <w:tc>
+          <w:tcPr>
+            <w:tcW w:w="3117" w:type="dxa"/>
+          </w:tcPr>
+          <w:p>
+            <w:pPr>
+              <w:spacing w:line="360" w:lineRule="auto"/>
+              <w:jc w:val="both"/>
+              <w:rPr>
+                <w:rFonts w:ascii="Arial" w:hAnsi="Arial" w:cs="Arial"/>
+                <w:sz w:val="24"/>
+                <w:szCs w:val="24"/>
+              </w:rPr>
+            </w:pPr>
+            <w:r>
+              <w:rPr>
+                <w:rFonts w:ascii="Arial" w:hAnsi="Arial" w:cs="Arial"/>
+                <w:sz w:val="24"/>
+                <w:szCs w:val="24"/>
+              </w:rPr>
+              <w:t>Lines 1</w:t>
+            </w:r>
+            <w:r>
+              <w:rPr>
+                <w:rFonts w:ascii="Arial" w:hAnsi="Arial" w:cs="Arial"/>
+                <w:sz w:val="24"/>
+                <w:szCs w:val="24"/>
+              </w:rPr>
+              <w:t>, 2</w:t>
+            </w:r>
+            <w:r>
+              <w:rPr>
+                <w:rFonts w:ascii="Arial" w:hAnsi="Arial" w:cs="Arial"/>
+                <w:sz w:val="24"/>
+                <w:szCs w:val="24"/>
+              </w:rPr>
+              <w:t xml:space="preserve"> and 4</w:t>
+            </w:r>
+          </w:p>
+        </w:tc>
+      </w:tr>
+      <w:tr>
+        <w:tc>
+          <w:tcPr>
+            <w:tcW w:w="3116" w:type="dxa"/>
+          </w:tcPr>
+          <w:p>
+            <w:pPr>
+              <w:spacing w:line="360" w:lineRule="auto"/>
+              <w:jc w:val="both"/>
+              <w:rPr>
+                <w:rFonts w:ascii="Arial" w:hAnsi="Arial" w:cs="Arial"/>
+                <w:sz w:val="24"/>
+                <w:szCs w:val="24"/>
+              </w:rPr>
+            </w:pPr>
+            <w:r>
+              <w:rPr>
+                <w:rFonts w:ascii="Arial" w:hAnsi="Arial" w:cs="Arial"/>
+                <w:sz w:val="24"/>
+                <w:szCs w:val="24"/>
+              </w:rPr>
+              <w:t>Time</w:t>
+            </w:r>
+          </w:p>
+        </w:tc>
+        <w:tc>
+          <w:tcPr>
+            <w:tcW w:w="3117" w:type="dxa"/>
+          </w:tcPr>
+          <w:p>
+            <w:pPr>
+              <w:spacing w:line="360" w:lineRule="auto"/>
+              <w:jc w:val="both"/>
+              <w:rPr>
+                <w:rFonts w:ascii="Arial" w:hAnsi="Arial" w:cs="Arial"/>
+                <w:sz w:val="24"/>
+                <w:szCs w:val="24"/>
+              </w:rPr>
+            </w:pPr>
+          </w:p>
+        </w:tc>
+        <w:tc>
+          <w:tcPr>
+            <w:tcW w:w="3117" w:type="dxa"/>
+          </w:tcPr>
+          <w:p>
+            <w:pPr>
+              <w:spacing w:line="360" w:lineRule="auto"/>
+              <w:jc w:val="both"/>
+              <w:rPr>
+                <w:rFonts w:ascii="Arial" w:hAnsi="Arial" w:cs="Arial"/>
+                <w:sz w:val="24"/>
+                <w:szCs w:val="24"/>
+              </w:rPr>
+            </w:pPr>
+            <w:r>
+              <w:rPr>
+                <w:rFonts w:ascii="Arial" w:hAnsi="Arial" w:cs="Arial"/>
+                <w:sz w:val="24"/>
+                <w:szCs w:val="24"/>
+              </w:rPr>
+              <w:t>548.38</w:t>
+            </w:r>
+            <w:bookmarkStart w:id="0" w:name="_GoBack"/>
+            <w:bookmarkEnd w:id="0"/>
+            <w:r>
+              <w:rPr>
+                <w:rFonts w:ascii="Arial" w:hAnsi="Arial" w:cs="Arial"/>
+                <w:sz w:val="24"/>
+                <w:szCs w:val="24"/>
+              </w:rPr>
+              <w:t xml:space="preserve"> seconds</w:t>
+            </w:r>
+          </w:p>
+        </w:tc>
+      </w:tr>
+    </w:tbl>
+    <w:p>
+      <w:pPr>
+        <w:spacing w:line="360" w:lineRule="auto"/>
+        <w:jc w:val="both"/>
+        <w:rPr>
+          <w:rFonts w:ascii="Arial" w:hAnsi="Arial" w:cs="Arial"/>
+          <w:sz w:val="24"/>
+          <w:szCs w:val="24"/>
+        </w:rPr>
+      </w:pPr>
+    </w:p>
     <w:p>
       <w:pPr>
         <w:spacing w:line="360" w:lineRule="auto"/>

</xml_diff>